<commit_message>
Update ".docx" file and source code.
</commit_message>
<xml_diff>
--- a/PTDL_BaiTapNhom_BaoCao.docx
+++ b/PTDL_BaiTapNhom_BaoCao.docx
@@ -562,6 +562,9 @@
         <w:p>
           <w:pPr>
             <w:pStyle w:val="TOC1"/>
+            <w:tabs>
+              <w:tab w:val="right" w:pos="8788" w:leader="dot"/>
+            </w:tabs>
             <w:rPr/>
           </w:pPr>
           <w:r>
@@ -571,7 +574,6 @@
             <w:rPr>
               <w:webHidden/>
               <w:rStyle w:val="IndexLink"/>
-              <w:vanish w:val="false"/>
             </w:rPr>
             <w:instrText xml:space="preserve"> TOC \z \o "1-9" \u \t "Heading 1,1,Heading 2,2,Heading 3,3,Heading 4,4,Heading 5,5,Heading 6,6" \h</w:instrText>
           </w:r>
@@ -579,7 +581,6 @@
             <w:rPr>
               <w:webHidden/>
               <w:rStyle w:val="IndexLink"/>
-              <w:vanish w:val="false"/>
             </w:rPr>
             <w:fldChar w:fldCharType="separate"/>
           </w:r>
@@ -588,7 +589,6 @@
               <w:rPr>
                 <w:webHidden/>
                 <w:rStyle w:val="IndexLink"/>
-                <w:vanish w:val="false"/>
               </w:rPr>
               <w:t>CHƯƠNG 1: GIỚI THIỆU</w:t>
               <w:tab/>
@@ -610,7 +610,6 @@
               <w:rPr>
                 <w:webHidden/>
                 <w:rStyle w:val="IndexLink"/>
-                <w:vanish w:val="false"/>
               </w:rPr>
               <w:t>1. Giới thiệu đề tài</w:t>
               <w:tab/>
@@ -632,7 +631,6 @@
               <w:rPr>
                 <w:webHidden/>
                 <w:rStyle w:val="IndexLink"/>
-                <w:vanish w:val="false"/>
               </w:rPr>
               <w:t>2. Mô tả dữ liệu</w:t>
               <w:tab/>
@@ -643,6 +641,9 @@
         <w:p>
           <w:pPr>
             <w:pStyle w:val="TOC1"/>
+            <w:tabs>
+              <w:tab w:val="right" w:pos="8788" w:leader="dot"/>
+            </w:tabs>
             <w:rPr/>
           </w:pPr>
           <w:hyperlink w:anchor="__RefHeading___Toc328_754522617">
@@ -650,7 +651,6 @@
               <w:rPr>
                 <w:webHidden/>
                 <w:rStyle w:val="IndexLink"/>
-                <w:vanish w:val="false"/>
               </w:rPr>
               <w:t>CHƯƠNG 2: TIỀN XỬ LÝ DỮ LIỆU</w:t>
               <w:tab/>
@@ -661,6 +661,9 @@
         <w:p>
           <w:pPr>
             <w:pStyle w:val="TOC1"/>
+            <w:tabs>
+              <w:tab w:val="right" w:pos="8788" w:leader="dot"/>
+            </w:tabs>
             <w:rPr/>
           </w:pPr>
           <w:hyperlink w:anchor="__RefHeading___Toc326_754522617">
@@ -668,11 +671,10 @@
               <w:rPr>
                 <w:webHidden/>
                 <w:rStyle w:val="IndexLink"/>
-                <w:vanish w:val="false"/>
               </w:rPr>
               <w:t>CHƯƠNG 3: KHÁM PHÁ DỮ LIỆU</w:t>
               <w:tab/>
-              <w:t>7</w:t>
+              <w:t>8</w:t>
             </w:r>
           </w:hyperlink>
         </w:p>
@@ -690,11 +692,10 @@
               <w:rPr>
                 <w:webHidden/>
                 <w:rStyle w:val="IndexLink"/>
-                <w:vanish w:val="false"/>
               </w:rPr>
-              <w:t>1. Các bước thực hiện đề tài</w:t>
+              <w:t>1. Tổng quan dữ liệu</w:t>
               <w:tab/>
-              <w:t>7</w:t>
+              <w:t>8</w:t>
             </w:r>
           </w:hyperlink>
         </w:p>
@@ -712,11 +713,30 @@
               <w:rPr>
                 <w:webHidden/>
                 <w:rStyle w:val="IndexLink"/>
-                <w:vanish w:val="false"/>
               </w:rPr>
-              <w:t>2. Mô tả chức năng của đề tài</w:t>
+              <w:t>2. Mối tương quan dữ liệu</w:t>
               <w:tab/>
-              <w:t>7</w:t>
+              <w:t>11</w:t>
+            </w:r>
+          </w:hyperlink>
+        </w:p>
+        <w:p>
+          <w:pPr>
+            <w:pStyle w:val="TOC1"/>
+            <w:tabs>
+              <w:tab w:val="right" w:pos="8788" w:leader="dot"/>
+            </w:tabs>
+            <w:rPr/>
+          </w:pPr>
+          <w:hyperlink w:anchor="__RefHeading___Toc326_754522617_Copy_1">
+            <w:r>
+              <w:rPr>
+                <w:webHidden/>
+                <w:rStyle w:val="IndexLink"/>
+              </w:rPr>
+              <w:t>CHƯƠNG 4: GOM CỤM K-MEANS</w:t>
+              <w:tab/>
+              <w:t>13</w:t>
             </w:r>
           </w:hyperlink>
         </w:p>
@@ -729,44 +749,24 @@
             </w:tabs>
             <w:rPr/>
           </w:pPr>
-          <w:hyperlink w:anchor="__RefHeading___Toc342_754522617">
+          <w:hyperlink w:anchor="__RefHeading___Toc346_754522617_Copy_1">
             <w:r>
               <w:rPr>
                 <w:webHidden/>
                 <w:rStyle w:val="IndexLink"/>
-                <w:vanish w:val="false"/>
               </w:rPr>
-              <w:t>3. Mô tả dữ liệu</w:t>
+              <w:t>1. Tổng quan dữ liệu</w:t>
               <w:tab/>
-              <w:t>7</w:t>
-            </w:r>
-          </w:hyperlink>
-        </w:p>
-        <w:p>
-          <w:pPr>
-            <w:pStyle w:val="TOC2"/>
-            <w:tabs>
-              <w:tab w:val="clear" w:pos="8505"/>
-              <w:tab w:val="right" w:pos="8788" w:leader="dot"/>
-            </w:tabs>
-            <w:rPr/>
-          </w:pPr>
-          <w:hyperlink w:anchor="__RefHeading___Toc340_754522617">
-            <w:r>
-              <w:rPr>
-                <w:webHidden/>
-                <w:rStyle w:val="IndexLink"/>
-                <w:vanish w:val="false"/>
-              </w:rPr>
-              <w:t>4. Mô tả sản phẩm</w:t>
-              <w:tab/>
-              <w:t>7</w:t>
+              <w:t>13</w:t>
             </w:r>
           </w:hyperlink>
         </w:p>
         <w:p>
           <w:pPr>
             <w:pStyle w:val="TOC1"/>
+            <w:tabs>
+              <w:tab w:val="right" w:pos="8788" w:leader="dot"/>
+            </w:tabs>
             <w:rPr/>
           </w:pPr>
           <w:hyperlink w:anchor="__RefHeading___Toc324_754522617">
@@ -774,11 +774,10 @@
               <w:rPr>
                 <w:webHidden/>
                 <w:rStyle w:val="IndexLink"/>
-                <w:vanish w:val="false"/>
               </w:rPr>
               <w:t>KẾT LUẬN</w:t>
               <w:tab/>
-              <w:t>7</w:t>
+              <w:t>13</w:t>
             </w:r>
           </w:hyperlink>
         </w:p>
@@ -796,11 +795,10 @@
               <w:rPr>
                 <w:webHidden/>
                 <w:rStyle w:val="IndexLink"/>
-                <w:vanish w:val="false"/>
               </w:rPr>
               <w:t>1. Kết quả đạt được</w:t>
               <w:tab/>
-              <w:t>7</w:t>
+              <w:t>13</w:t>
             </w:r>
           </w:hyperlink>
         </w:p>
@@ -818,39 +816,19 @@
               <w:rPr>
                 <w:webHidden/>
                 <w:rStyle w:val="IndexLink"/>
-                <w:vanish w:val="false"/>
               </w:rPr>
               <w:t>2. Hạn chế của đề tài</w:t>
               <w:tab/>
-              <w:t>7</w:t>
-            </w:r>
-          </w:hyperlink>
-        </w:p>
-        <w:p>
-          <w:pPr>
-            <w:pStyle w:val="TOC2"/>
-            <w:tabs>
-              <w:tab w:val="clear" w:pos="8505"/>
-              <w:tab w:val="right" w:pos="8788" w:leader="dot"/>
-            </w:tabs>
-            <w:rPr/>
-          </w:pPr>
-          <w:hyperlink w:anchor="__RefHeading___Toc334_754522617">
-            <w:r>
-              <w:rPr>
-                <w:webHidden/>
-                <w:rStyle w:val="IndexLink"/>
-                <w:vanish w:val="false"/>
-              </w:rPr>
-              <w:t>3. Phát triển đề tài trong tương lai</w:t>
-              <w:tab/>
-              <w:t>7</w:t>
+              <w:t>13</w:t>
             </w:r>
           </w:hyperlink>
         </w:p>
         <w:p>
           <w:pPr>
             <w:pStyle w:val="TOC1"/>
+            <w:tabs>
+              <w:tab w:val="right" w:pos="8788" w:leader="dot"/>
+            </w:tabs>
             <w:rPr/>
           </w:pPr>
           <w:hyperlink w:anchor="__RefHeading___Toc322_754522617">
@@ -858,17 +836,19 @@
               <w:rPr>
                 <w:webHidden/>
                 <w:rStyle w:val="IndexLink"/>
-                <w:vanish w:val="false"/>
               </w:rPr>
               <w:t>TÀI LIỆU THAM KHẢO</w:t>
               <w:tab/>
-              <w:t>8</w:t>
+              <w:t>13</w:t>
             </w:r>
           </w:hyperlink>
         </w:p>
         <w:p>
           <w:pPr>
             <w:pStyle w:val="TOC1"/>
+            <w:tabs>
+              <w:tab w:val="right" w:pos="8788" w:leader="dot"/>
+            </w:tabs>
             <w:rPr/>
           </w:pPr>
           <w:hyperlink w:anchor="__RefHeading___Toc320_754522617">
@@ -876,17 +856,15 @@
               <w:rPr>
                 <w:webHidden/>
                 <w:rStyle w:val="IndexLink"/>
-                <w:vanish w:val="false"/>
               </w:rPr>
               <w:t>BẢNG PHÂN CÔNG CÔNG VIỆC</w:t>
               <w:tab/>
-              <w:t>9</w:t>
+              <w:t>14</w:t>
             </w:r>
           </w:hyperlink>
           <w:r>
             <w:rPr>
               <w:rStyle w:val="IndexLink"/>
-              <w:vanish w:val="false"/>
             </w:rPr>
             <w:fldChar w:fldCharType="end"/>
           </w:r>
@@ -1010,49 +988,7 @@
           <w:vertAlign w:val="baseline"/>
           <w:lang w:val="vi-VN"/>
         </w:rPr>
-        <w:t xml:space="preserve">(trong đó có Việt Nam). </w:t>
-      </w:r>
-      <w:r>
-        <w:rPr>
-          <w:rFonts w:eastAsia="Times New Roman" w:cs="Times New Roman"/>
-          <w:b w:val="false"/>
-          <w:i w:val="false"/>
-          <w:caps w:val="false"/>
-          <w:smallCaps w:val="false"/>
-          <w:strike w:val="false"/>
-          <w:dstrike w:val="false"/>
-          <w:color w:val="000000"/>
-          <w:position w:val="0"/>
-          <w:sz w:val="26"/>
-          <w:sz w:val="26"/>
-          <w:szCs w:val="26"/>
-          <w:u w:val="none"/>
-          <w:shd w:fill="auto" w:val="clear"/>
-          <w:vertAlign w:val="baseline"/>
-          <w:lang w:val="vi-VN"/>
-        </w:rPr>
-        <w:t xml:space="preserve">Trong đó vấn đề quản lý khách sạn là một vấn đề thú vị. </w:t>
-      </w:r>
-      <w:r>
-        <w:rPr>
-          <w:rFonts w:eastAsia="Times New Roman" w:cs="Times New Roman"/>
-          <w:b w:val="false"/>
-          <w:i w:val="false"/>
-          <w:caps w:val="false"/>
-          <w:smallCaps w:val="false"/>
-          <w:strike w:val="false"/>
-          <w:dstrike w:val="false"/>
-          <w:color w:val="000000"/>
-          <w:position w:val="0"/>
-          <w:sz w:val="26"/>
-          <w:sz w:val="26"/>
-          <w:szCs w:val="26"/>
-          <w:u w:val="none"/>
-          <w:shd w:fill="auto" w:val="clear"/>
-          <w:vertAlign w:val="baseline"/>
-          <w:lang w:val="vi-VN"/>
-        </w:rPr>
-        <w:t>Thông qua đề tài, ta sẽ được thấy sự khác biệt của nhu cầu đặt chỗ resort và khách sạn trong thành phố là như thế nào qua hai datasets được cung cấp.</w:t>
+        <w:t>(trong đó có Việt Nam). Trong đó vấn đề quản lý khách sạn là một vấn đề thú vị. Thông qua đề tài, ta sẽ được thấy sự khác biệt của nhu cầu đặt chỗ resort và khách sạn trong thành phố là như thế nào qua hai datasets được cung cấp.</w:t>
       </w:r>
     </w:p>
     <w:p>
@@ -1772,14 +1708,10 @@
         <w:rPr/>
         <w:t>Tiếp đến, ta kiểm tra xem có thuộc tính nào có giá trị rỗng hay không, và đây là kết quả:</w:t>
       </w:r>
-      <w:r>
-        <w:br w:type="page"/>
-      </w:r>
-    </w:p>
-    <w:p>
-      <w:pPr>
-        <w:pStyle w:val="BodyText"/>
-        <w:spacing w:before="0" w:after="0"/>
+    </w:p>
+    <w:p>
+      <w:pPr>
+        <w:pStyle w:val="BodyText"/>
         <w:jc w:val="center"/>
         <w:rPr/>
       </w:pPr>
@@ -3525,12 +3457,440 @@
         </w:numPr>
         <w:rPr/>
       </w:pPr>
-      <w:bookmarkStart w:id="12" w:name="__RefHeading___Toc324_754522617"/>
-      <w:bookmarkStart w:id="13" w:name="_heading=h.1ksv4uv"/>
+      <w:bookmarkStart w:id="12" w:name="__RefHeading___Toc326_754522617_Copy_1"/>
+      <w:bookmarkStart w:id="13" w:name="_heading=h.17dp8vu_Copy_1"/>
       <w:bookmarkEnd w:id="12"/>
       <w:bookmarkEnd w:id="13"/>
       <w:r>
         <w:rPr/>
+        <w:t xml:space="preserve">CHƯƠNG </w:t>
+      </w:r>
+      <w:r>
+        <w:rPr/>
+        <w:t>4</w:t>
+      </w:r>
+      <w:r>
+        <w:rPr/>
+        <w:t xml:space="preserve">: </w:t>
+      </w:r>
+      <w:r>
+        <w:rPr/>
+        <w:t>GOM CỤM K-MEANS</w:t>
+      </w:r>
+    </w:p>
+    <w:p>
+      <w:pPr>
+        <w:pStyle w:val="Heading2"/>
+        <w:numPr>
+          <w:ilvl w:val="1"/>
+          <w:numId w:val="13"/>
+        </w:numPr>
+        <w:rPr/>
+      </w:pPr>
+      <w:r>
+        <w:rPr/>
+        <w:t>Bộ dữ liệu “H1”: mối liên hệ giữa tuần trong năm và giá cho thuê phòng</w:t>
+      </w:r>
+    </w:p>
+    <w:p>
+      <w:pPr>
+        <w:pStyle w:val="Heading2"/>
+        <w:numPr>
+          <w:ilvl w:val="1"/>
+          <w:numId w:val="9"/>
+        </w:numPr>
+        <w:rPr/>
+      </w:pPr>
+      <w:r>
+        <w:rPr/>
+        <w:t>Tìm số cụm</w:t>
+      </w:r>
+    </w:p>
+    <w:p>
+      <w:pPr>
+        <w:pStyle w:val="BodyText"/>
+        <w:rPr/>
+      </w:pPr>
+      <w:r>
+        <w:rPr/>
+        <w:t>Ta sử dụng phương pháp</w:t>
+      </w:r>
+      <w:r>
+        <w:rPr>
+          <w:lang w:val="vi-VN"/>
+        </w:rPr>
+        <w:t xml:space="preserve"> Elbow để tìm số cụm:</w:t>
+      </w:r>
+    </w:p>
+    <w:p>
+      <w:pPr>
+        <w:pStyle w:val="BodyText"/>
+        <w:jc w:val="center"/>
+        <w:rPr/>
+      </w:pPr>
+      <w:r>
+        <w:rPr>
+          <w:lang w:val="vi-VN"/>
+        </w:rPr>
+        <w:drawing>
+          <wp:inline distT="0" distB="0" distL="0" distR="0">
+            <wp:extent cx="2508250" cy="2012315"/>
+            <wp:effectExtent l="0" t="0" r="0" b="0"/>
+            <wp:docPr id="18" name="Image14" descr=""/>
+            <wp:cNvGraphicFramePr>
+              <a:graphicFrameLocks xmlns:a="http://schemas.openxmlformats.org/drawingml/2006/main" noChangeAspect="1"/>
+            </wp:cNvGraphicFramePr>
+            <a:graphic xmlns:a="http://schemas.openxmlformats.org/drawingml/2006/main">
+              <a:graphicData uri="http://schemas.openxmlformats.org/drawingml/2006/picture">
+                <pic:pic xmlns:pic="http://schemas.openxmlformats.org/drawingml/2006/picture">
+                  <pic:nvPicPr>
+                    <pic:cNvPr id="18" name="Image14" descr=""/>
+                    <pic:cNvPicPr>
+                      <a:picLocks noChangeAspect="1" noChangeArrowheads="1"/>
+                    </pic:cNvPicPr>
+                  </pic:nvPicPr>
+                  <pic:blipFill>
+                    <a:blip r:embed="rId19"/>
+                    <a:stretch>
+                      <a:fillRect/>
+                    </a:stretch>
+                  </pic:blipFill>
+                  <pic:spPr bwMode="auto">
+                    <a:xfrm>
+                      <a:off x="0" y="0"/>
+                      <a:ext cx="2508250" cy="2012315"/>
+                    </a:xfrm>
+                    <a:prstGeom prst="rect">
+                      <a:avLst/>
+                    </a:prstGeom>
+                  </pic:spPr>
+                </pic:pic>
+              </a:graphicData>
+            </a:graphic>
+          </wp:inline>
+        </w:drawing>
+      </w:r>
+    </w:p>
+    <w:p>
+      <w:pPr>
+        <w:pStyle w:val="BodyText"/>
+        <w:jc w:val="left"/>
+        <w:rPr/>
+      </w:pPr>
+      <w:r>
+        <w:rPr/>
+        <w:t xml:space="preserve">Ta chọn số cụm k </w:t>
+      </w:r>
+      <w:r>
+        <w:rPr>
+          <w:lang w:val="vi-VN"/>
+        </w:rPr>
+        <w:t>= 3 vì các giá trị thay đổi ít kể từ khi số cụm bằng 3.</w:t>
+      </w:r>
+    </w:p>
+    <w:p>
+      <w:pPr>
+        <w:pStyle w:val="BodyText"/>
+        <w:numPr>
+          <w:ilvl w:val="1"/>
+          <w:numId w:val="11"/>
+        </w:numPr>
+        <w:rPr/>
+      </w:pPr>
+      <w:r>
+        <w:rPr/>
+        <w:t>Biểu đồ K-Means</w:t>
+      </w:r>
+    </w:p>
+    <w:p>
+      <w:pPr>
+        <w:pStyle w:val="BodyText"/>
+        <w:jc w:val="center"/>
+        <w:rPr/>
+      </w:pPr>
+      <w:r>
+        <w:rPr/>
+        <w:drawing>
+          <wp:inline distT="0" distB="0" distL="0" distR="0">
+            <wp:extent cx="2971800" cy="2403475"/>
+            <wp:effectExtent l="0" t="0" r="0" b="0"/>
+            <wp:docPr id="19" name="Image15" descr=""/>
+            <wp:cNvGraphicFramePr>
+              <a:graphicFrameLocks xmlns:a="http://schemas.openxmlformats.org/drawingml/2006/main" noChangeAspect="1"/>
+            </wp:cNvGraphicFramePr>
+            <a:graphic xmlns:a="http://schemas.openxmlformats.org/drawingml/2006/main">
+              <a:graphicData uri="http://schemas.openxmlformats.org/drawingml/2006/picture">
+                <pic:pic xmlns:pic="http://schemas.openxmlformats.org/drawingml/2006/picture">
+                  <pic:nvPicPr>
+                    <pic:cNvPr id="19" name="Image15" descr=""/>
+                    <pic:cNvPicPr>
+                      <a:picLocks noChangeAspect="1" noChangeArrowheads="1"/>
+                    </pic:cNvPicPr>
+                  </pic:nvPicPr>
+                  <pic:blipFill>
+                    <a:blip r:embed="rId20"/>
+                    <a:stretch>
+                      <a:fillRect/>
+                    </a:stretch>
+                  </pic:blipFill>
+                  <pic:spPr bwMode="auto">
+                    <a:xfrm>
+                      <a:off x="0" y="0"/>
+                      <a:ext cx="2971800" cy="2403475"/>
+                    </a:xfrm>
+                    <a:prstGeom prst="rect">
+                      <a:avLst/>
+                    </a:prstGeom>
+                  </pic:spPr>
+                </pic:pic>
+              </a:graphicData>
+            </a:graphic>
+          </wp:inline>
+        </w:drawing>
+      </w:r>
+    </w:p>
+    <w:p>
+      <w:pPr>
+        <w:pStyle w:val="BodyText"/>
+        <w:jc w:val="left"/>
+        <w:rPr/>
+      </w:pPr>
+      <w:r>
+        <w:rPr/>
+        <w:t>Ta nhận thấy cụm 1 và cụm 2 khá giống nhau, đều trải dài theo các tuần. Điều này chứng tỏ lượng khách đến để đặt chỗ phòng giá rẻ luôn ổn định.</w:t>
+      </w:r>
+    </w:p>
+    <w:p>
+      <w:pPr>
+        <w:pStyle w:val="BodyText"/>
+        <w:jc w:val="left"/>
+        <w:rPr/>
+      </w:pPr>
+      <w:r>
+        <w:rPr/>
+        <w:t>Ngoài ra, cụm 3 tập trung vào cuối năm và mùa hè, là thời gian lễ hội. Điều này chứng tỏ lượng khách hàng cao cấp không phải lúc nào cũng có, mà chỉ trong một vài thời điểm trong năm.</w:t>
+      </w:r>
+    </w:p>
+    <w:p>
+      <w:pPr>
+        <w:pStyle w:val="Normal1"/>
+        <w:numPr>
+          <w:ilvl w:val="1"/>
+          <w:numId w:val="10"/>
+        </w:numPr>
+        <w:rPr/>
+      </w:pPr>
+      <w:r>
+        <w:rPr/>
+        <w:t>Bộ dữ liệu “H2”: mối liên hệ giữa tuần trong năm và giá cho thuê phòng</w:t>
+      </w:r>
+    </w:p>
+    <w:p>
+      <w:pPr>
+        <w:pStyle w:val="Normal1"/>
+        <w:numPr>
+          <w:ilvl w:val="1"/>
+          <w:numId w:val="1"/>
+        </w:numPr>
+        <w:rPr/>
+      </w:pPr>
+      <w:r>
+        <w:rPr/>
+        <w:t>Tìm số cụm</w:t>
+      </w:r>
+    </w:p>
+    <w:p>
+      <w:pPr>
+        <w:pStyle w:val="BodyText"/>
+        <w:rPr/>
+      </w:pPr>
+      <w:r>
+        <w:rPr/>
+        <w:t>Ta sử dụng phương pháp</w:t>
+      </w:r>
+      <w:r>
+        <w:rPr>
+          <w:lang w:val="vi-VN"/>
+        </w:rPr>
+        <w:t xml:space="preserve"> Elbow để tìm số cụm:</w:t>
+      </w:r>
+    </w:p>
+    <w:p>
+      <w:pPr>
+        <w:pStyle w:val="BodyText"/>
+        <w:numPr>
+          <w:ilvl w:val="0"/>
+          <w:numId w:val="1"/>
+        </w:numPr>
+        <w:jc w:val="center"/>
+        <w:rPr/>
+      </w:pPr>
+      <w:r>
+        <w:rPr>
+          <w:lang w:val="vi-VN"/>
+        </w:rPr>
+        <w:drawing>
+          <wp:inline distT="0" distB="0" distL="0" distR="0">
+            <wp:extent cx="2508250" cy="2012315"/>
+            <wp:effectExtent l="0" t="0" r="0" b="0"/>
+            <wp:docPr id="20" name="Image14 Copy 1" descr=""/>
+            <wp:cNvGraphicFramePr>
+              <a:graphicFrameLocks xmlns:a="http://schemas.openxmlformats.org/drawingml/2006/main" noChangeAspect="1"/>
+            </wp:cNvGraphicFramePr>
+            <a:graphic xmlns:a="http://schemas.openxmlformats.org/drawingml/2006/main">
+              <a:graphicData uri="http://schemas.openxmlformats.org/drawingml/2006/picture">
+                <pic:pic xmlns:pic="http://schemas.openxmlformats.org/drawingml/2006/picture">
+                  <pic:nvPicPr>
+                    <pic:cNvPr id="20" name="Image14 Copy 1" descr=""/>
+                    <pic:cNvPicPr>
+                      <a:picLocks noChangeAspect="1" noChangeArrowheads="1"/>
+                    </pic:cNvPicPr>
+                  </pic:nvPicPr>
+                  <pic:blipFill>
+                    <a:blip r:embed="rId21"/>
+                    <a:stretch>
+                      <a:fillRect/>
+                    </a:stretch>
+                  </pic:blipFill>
+                  <pic:spPr bwMode="auto">
+                    <a:xfrm>
+                      <a:off x="0" y="0"/>
+                      <a:ext cx="2508250" cy="2012315"/>
+                    </a:xfrm>
+                    <a:prstGeom prst="rect">
+                      <a:avLst/>
+                    </a:prstGeom>
+                  </pic:spPr>
+                </pic:pic>
+              </a:graphicData>
+            </a:graphic>
+          </wp:inline>
+        </w:drawing>
+      </w:r>
+    </w:p>
+    <w:p>
+      <w:pPr>
+        <w:pStyle w:val="BodyText"/>
+        <w:jc w:val="left"/>
+        <w:rPr/>
+      </w:pPr>
+      <w:r>
+        <w:rPr/>
+        <w:t>T</w:t>
+      </w:r>
+      <w:r>
+        <w:rPr>
+          <w:lang w:val="vi-VN"/>
+        </w:rPr>
+        <w:t>a chọn số cụm k = 3 vì các giá trị thay đổi ít kể từ khi số cụm bằng 3.</w:t>
+      </w:r>
+    </w:p>
+    <w:p>
+      <w:pPr>
+        <w:pStyle w:val="BodyText"/>
+        <w:numPr>
+          <w:ilvl w:val="2"/>
+          <w:numId w:val="1"/>
+        </w:numPr>
+        <w:rPr/>
+      </w:pPr>
+      <w:r>
+        <w:rPr/>
+        <w:t>Biểu đồ K-Means</w:t>
+      </w:r>
+    </w:p>
+    <w:p>
+      <w:pPr>
+        <w:pStyle w:val="BodyText"/>
+        <w:numPr>
+          <w:ilvl w:val="0"/>
+          <w:numId w:val="1"/>
+        </w:numPr>
+        <w:jc w:val="center"/>
+        <w:rPr/>
+      </w:pPr>
+      <w:r>
+        <w:rPr/>
+        <w:drawing>
+          <wp:inline distT="0" distB="0" distL="0" distR="0">
+            <wp:extent cx="2971800" cy="2403475"/>
+            <wp:effectExtent l="0" t="0" r="0" b="0"/>
+            <wp:docPr id="21" name="Image15 Copy 1" descr=""/>
+            <wp:cNvGraphicFramePr>
+              <a:graphicFrameLocks xmlns:a="http://schemas.openxmlformats.org/drawingml/2006/main" noChangeAspect="1"/>
+            </wp:cNvGraphicFramePr>
+            <a:graphic xmlns:a="http://schemas.openxmlformats.org/drawingml/2006/main">
+              <a:graphicData uri="http://schemas.openxmlformats.org/drawingml/2006/picture">
+                <pic:pic xmlns:pic="http://schemas.openxmlformats.org/drawingml/2006/picture">
+                  <pic:nvPicPr>
+                    <pic:cNvPr id="21" name="Image15 Copy 1" descr=""/>
+                    <pic:cNvPicPr>
+                      <a:picLocks noChangeAspect="1" noChangeArrowheads="1"/>
+                    </pic:cNvPicPr>
+                  </pic:nvPicPr>
+                  <pic:blipFill>
+                    <a:blip r:embed="rId22"/>
+                    <a:stretch>
+                      <a:fillRect/>
+                    </a:stretch>
+                  </pic:blipFill>
+                  <pic:spPr bwMode="auto">
+                    <a:xfrm>
+                      <a:off x="0" y="0"/>
+                      <a:ext cx="2971800" cy="2403475"/>
+                    </a:xfrm>
+                    <a:prstGeom prst="rect">
+                      <a:avLst/>
+                    </a:prstGeom>
+                  </pic:spPr>
+                </pic:pic>
+              </a:graphicData>
+            </a:graphic>
+          </wp:inline>
+        </w:drawing>
+      </w:r>
+    </w:p>
+    <w:p>
+      <w:pPr>
+        <w:pStyle w:val="BodyText"/>
+        <w:numPr>
+          <w:ilvl w:val="0"/>
+          <w:numId w:val="1"/>
+        </w:numPr>
+        <w:jc w:val="left"/>
+        <w:rPr/>
+      </w:pPr>
+      <w:r>
+        <w:rPr/>
+        <w:t>Ta nhận thấy cụm 1 và cụm 2 khá giống nhau, đều trải dài theo các tuần. Điều này chứng tỏ lượng khách đến để đặt chỗ phòng giá rẻ luôn ổn định.</w:t>
+      </w:r>
+    </w:p>
+    <w:p>
+      <w:pPr>
+        <w:pStyle w:val="BodyText"/>
+        <w:jc w:val="left"/>
+        <w:rPr/>
+      </w:pPr>
+      <w:r>
+        <w:rPr/>
+        <w:t>Ngoài ra, cụm 3 tập trung vào cuối năm và mùa hè, là thời gian lễ hội. Điều này chứng tỏ lượng khách hàng cao cấp không phải lúc nào cũng có, mà chỉ trong một vài thời điểm trong năm.</w:t>
+      </w:r>
+    </w:p>
+    <w:p>
+      <w:pPr>
+        <w:pStyle w:val="Heading1"/>
+        <w:numPr>
+          <w:ilvl w:val="0"/>
+          <w:numId w:val="3"/>
+        </w:numPr>
+        <w:rPr/>
+      </w:pPr>
+      <w:bookmarkStart w:id="14" w:name="__RefHeading___Toc324_754522617"/>
+      <w:bookmarkStart w:id="15" w:name="_heading=h.1ksv4uv"/>
+      <w:bookmarkEnd w:id="14"/>
+      <w:bookmarkEnd w:id="15"/>
+      <w:r>
+        <w:rPr/>
         <w:t>KẾT LUẬN</w:t>
       </w:r>
     </w:p>
@@ -3543,10 +3903,10 @@
         </w:numPr>
         <w:rPr/>
       </w:pPr>
-      <w:bookmarkStart w:id="14" w:name="__RefHeading___Toc338_754522617"/>
-      <w:bookmarkStart w:id="15" w:name="_heading=h.44sinio"/>
-      <w:bookmarkEnd w:id="14"/>
-      <w:bookmarkEnd w:id="15"/>
+      <w:bookmarkStart w:id="16" w:name="__RefHeading___Toc338_754522617"/>
+      <w:bookmarkStart w:id="17" w:name="_heading=h.44sinio"/>
+      <w:bookmarkEnd w:id="16"/>
+      <w:bookmarkEnd w:id="17"/>
       <w:r>
         <w:rPr/>
         <w:t>Kết quả đạt được</w:t>
@@ -3633,10 +3993,10 @@
         </w:numPr>
         <w:rPr/>
       </w:pPr>
-      <w:bookmarkStart w:id="16" w:name="__RefHeading___Toc336_754522617"/>
-      <w:bookmarkStart w:id="17" w:name="_heading=h.2jxsxqh"/>
-      <w:bookmarkEnd w:id="16"/>
-      <w:bookmarkEnd w:id="17"/>
+      <w:bookmarkStart w:id="18" w:name="__RefHeading___Toc336_754522617"/>
+      <w:bookmarkStart w:id="19" w:name="_heading=h.2jxsxqh"/>
+      <w:bookmarkEnd w:id="18"/>
+      <w:bookmarkEnd w:id="19"/>
       <w:r>
         <w:rPr/>
         <w:t>Hạn chế của đề tài</w:t>
@@ -3702,10 +4062,10 @@
         </w:numPr>
         <w:rPr/>
       </w:pPr>
-      <w:bookmarkStart w:id="18" w:name="__RefHeading___Toc322_754522617"/>
-      <w:bookmarkStart w:id="19" w:name="_heading=h.3j2qqm3"/>
-      <w:bookmarkEnd w:id="18"/>
-      <w:bookmarkEnd w:id="19"/>
+      <w:bookmarkStart w:id="20" w:name="__RefHeading___Toc322_754522617"/>
+      <w:bookmarkStart w:id="21" w:name="_heading=h.3j2qqm3"/>
+      <w:bookmarkEnd w:id="20"/>
+      <w:bookmarkEnd w:id="21"/>
       <w:r>
         <w:rPr/>
         <w:t>TÀI LIỆU THAM KHẢO</w:t>
@@ -3739,10 +4099,10 @@
         </w:numPr>
         <w:rPr/>
       </w:pPr>
-      <w:bookmarkStart w:id="20" w:name="__RefHeading___Toc320_754522617"/>
-      <w:bookmarkStart w:id="21" w:name="_heading=h.1y810tw"/>
-      <w:bookmarkEnd w:id="20"/>
-      <w:bookmarkEnd w:id="21"/>
+      <w:bookmarkStart w:id="22" w:name="__RefHeading___Toc320_754522617"/>
+      <w:bookmarkStart w:id="23" w:name="_heading=h.1y810tw"/>
+      <w:bookmarkEnd w:id="22"/>
+      <w:bookmarkEnd w:id="23"/>
       <w:r>
         <w:rPr/>
         <w:t>BẢNG PHÂN CÔNG CÔNG VIỆC</w:t>
@@ -3976,8 +4336,8 @@
       </w:r>
     </w:p>
     <w:sectPr>
-      <w:footerReference w:type="default" r:id="rId19"/>
-      <w:footerReference w:type="first" r:id="rId20"/>
+      <w:footerReference w:type="default" r:id="rId23"/>
+      <w:footerReference w:type="first" r:id="rId24"/>
       <w:type w:val="nextPage"/>
       <w:pgSz w:w="11906" w:h="16838"/>
       <w:pgMar w:left="1984" w:right="1134" w:gutter="0" w:header="0" w:top="1701" w:footer="1701" w:bottom="2432"/>
@@ -4088,8 +4448,8 @@
         <w:vertAlign w:val="baseline"/>
       </w:rPr>
     </w:pPr>
-    <w:bookmarkStart w:id="22" w:name="bookmark=id.4i7ojhp"/>
-    <w:bookmarkEnd w:id="22"/>
+    <w:bookmarkStart w:id="24" w:name="bookmark=id.4i7ojhp"/>
+    <w:bookmarkEnd w:id="24"/>
     <w:r>
       <w:rPr/>
       <w:fldChar w:fldCharType="begin"/>
@@ -4104,7 +4464,7 @@
     </w:r>
     <w:r>
       <w:rPr/>
-      <w:t>14</w:t>
+      <w:t>16</w:t>
     </w:r>
     <w:r>
       <w:rPr/>
@@ -4126,117 +4486,117 @@
     <w:lvl w:ilvl="0">
       <w:start w:val="1"/>
       <w:numFmt w:val="decimal"/>
-      <w:lvlText w:val="%1."/>
-      <w:lvlJc w:val="left"/>
-      <w:pPr>
-        <w:tabs>
-          <w:tab w:val="num" w:pos="0"/>
-        </w:tabs>
-        <w:ind w:left="754" w:hanging="397"/>
+      <w:lvlText w:val="%1"/>
+      <w:lvlJc w:val="left"/>
+      <w:pPr>
+        <w:tabs>
+          <w:tab w:val="num" w:pos="720"/>
+        </w:tabs>
+        <w:ind w:left="720" w:hanging="360"/>
       </w:pPr>
       <w:rPr/>
     </w:lvl>
     <w:lvl w:ilvl="1">
       <w:start w:val="1"/>
       <w:numFmt w:val="decimal"/>
-      <w:lvlText w:val="%2."/>
-      <w:lvlJc w:val="left"/>
-      <w:pPr>
-        <w:tabs>
-          <w:tab w:val="num" w:pos="0"/>
-        </w:tabs>
-        <w:ind w:left="1151" w:hanging="397"/>
+      <w:lvlText w:val="%1.%2"/>
+      <w:lvlJc w:val="left"/>
+      <w:pPr>
+        <w:tabs>
+          <w:tab w:val="num" w:pos="1080"/>
+        </w:tabs>
+        <w:ind w:left="1080" w:hanging="360"/>
       </w:pPr>
       <w:rPr/>
     </w:lvl>
     <w:lvl w:ilvl="2">
       <w:start w:val="1"/>
       <w:numFmt w:val="decimal"/>
-      <w:lvlText w:val="%2.%3. "/>
-      <w:lvlJc w:val="left"/>
-      <w:pPr>
-        <w:tabs>
-          <w:tab w:val="num" w:pos="0"/>
-        </w:tabs>
-        <w:ind w:left="1548" w:hanging="397"/>
+      <w:lvlText w:val="%1.%2.%3"/>
+      <w:lvlJc w:val="left"/>
+      <w:pPr>
+        <w:tabs>
+          <w:tab w:val="num" w:pos="1440"/>
+        </w:tabs>
+        <w:ind w:left="1440" w:hanging="360"/>
       </w:pPr>
       <w:rPr/>
     </w:lvl>
     <w:lvl w:ilvl="3">
       <w:start w:val="1"/>
       <w:numFmt w:val="decimal"/>
-      <w:lvlText w:val="%4."/>
-      <w:lvlJc w:val="left"/>
-      <w:pPr>
-        <w:tabs>
-          <w:tab w:val="num" w:pos="0"/>
-        </w:tabs>
-        <w:ind w:left="1945" w:hanging="397"/>
+      <w:lvlText w:val="%1.%2.%3.%4"/>
+      <w:lvlJc w:val="left"/>
+      <w:pPr>
+        <w:tabs>
+          <w:tab w:val="num" w:pos="1800"/>
+        </w:tabs>
+        <w:ind w:left="1800" w:hanging="360"/>
       </w:pPr>
       <w:rPr/>
     </w:lvl>
     <w:lvl w:ilvl="4">
       <w:start w:val="1"/>
       <w:numFmt w:val="decimal"/>
-      <w:lvlText w:val="%5."/>
-      <w:lvlJc w:val="left"/>
-      <w:pPr>
-        <w:tabs>
-          <w:tab w:val="num" w:pos="0"/>
-        </w:tabs>
-        <w:ind w:left="2342" w:hanging="397"/>
+      <w:lvlText w:val="%1.%2.%3.%4.%5"/>
+      <w:lvlJc w:val="left"/>
+      <w:pPr>
+        <w:tabs>
+          <w:tab w:val="num" w:pos="2160"/>
+        </w:tabs>
+        <w:ind w:left="2160" w:hanging="360"/>
       </w:pPr>
       <w:rPr/>
     </w:lvl>
     <w:lvl w:ilvl="5">
       <w:start w:val="1"/>
       <w:numFmt w:val="decimal"/>
-      <w:lvlText w:val="%6."/>
-      <w:lvlJc w:val="left"/>
-      <w:pPr>
-        <w:tabs>
-          <w:tab w:val="num" w:pos="0"/>
-        </w:tabs>
-        <w:ind w:left="2738" w:hanging="397"/>
+      <w:lvlText w:val="%1.%2.%3.%4.%5.%6"/>
+      <w:lvlJc w:val="left"/>
+      <w:pPr>
+        <w:tabs>
+          <w:tab w:val="num" w:pos="2520"/>
+        </w:tabs>
+        <w:ind w:left="2520" w:hanging="360"/>
       </w:pPr>
       <w:rPr/>
     </w:lvl>
     <w:lvl w:ilvl="6">
       <w:start w:val="1"/>
       <w:numFmt w:val="decimal"/>
-      <w:lvlText w:val="%7."/>
-      <w:lvlJc w:val="left"/>
-      <w:pPr>
-        <w:tabs>
-          <w:tab w:val="num" w:pos="0"/>
-        </w:tabs>
-        <w:ind w:left="3135" w:hanging="397"/>
+      <w:lvlText w:val="%1.%2.%3.%4.%5.%6.%7"/>
+      <w:lvlJc w:val="left"/>
+      <w:pPr>
+        <w:tabs>
+          <w:tab w:val="num" w:pos="2880"/>
+        </w:tabs>
+        <w:ind w:left="2880" w:hanging="360"/>
       </w:pPr>
       <w:rPr/>
     </w:lvl>
     <w:lvl w:ilvl="7">
       <w:start w:val="1"/>
       <w:numFmt w:val="decimal"/>
-      <w:lvlText w:val="%8."/>
-      <w:lvlJc w:val="left"/>
-      <w:pPr>
-        <w:tabs>
-          <w:tab w:val="num" w:pos="0"/>
-        </w:tabs>
-        <w:ind w:left="3532" w:hanging="397"/>
+      <w:lvlText w:val="%1.%2.%3.%4.%5.%6.%7.%8"/>
+      <w:lvlJc w:val="left"/>
+      <w:pPr>
+        <w:tabs>
+          <w:tab w:val="num" w:pos="3240"/>
+        </w:tabs>
+        <w:ind w:left="3240" w:hanging="360"/>
       </w:pPr>
       <w:rPr/>
     </w:lvl>
     <w:lvl w:ilvl="8">
       <w:start w:val="1"/>
       <w:numFmt w:val="decimal"/>
-      <w:lvlText w:val="%9."/>
-      <w:lvlJc w:val="left"/>
-      <w:pPr>
-        <w:tabs>
-          <w:tab w:val="num" w:pos="0"/>
-        </w:tabs>
-        <w:ind w:left="3929" w:hanging="397"/>
+      <w:lvlText w:val="%1.%2.%3.%4.%5.%6.%7.%8.%9"/>
+      <w:lvlJc w:val="left"/>
+      <w:pPr>
+        <w:tabs>
+          <w:tab w:val="num" w:pos="3600"/>
+        </w:tabs>
+        <w:ind w:left="3600" w:hanging="360"/>
       </w:pPr>
       <w:rPr/>
     </w:lvl>
@@ -5147,6 +5507,363 @@
     </w:lvl>
   </w:abstractNum>
   <w:abstractNum w:abstractNumId="9">
+    <w:lvl w:ilvl="0">
+      <w:start w:val="1"/>
+      <w:numFmt w:val="decimal"/>
+      <w:lvlText w:val="%1"/>
+      <w:lvlJc w:val="left"/>
+      <w:pPr>
+        <w:tabs>
+          <w:tab w:val="num" w:pos="720"/>
+        </w:tabs>
+        <w:ind w:left="720" w:hanging="360"/>
+      </w:pPr>
+      <w:rPr/>
+    </w:lvl>
+    <w:lvl w:ilvl="1">
+      <w:start w:val="1"/>
+      <w:numFmt w:val="decimal"/>
+      <w:lvlText w:val="%1.%2"/>
+      <w:lvlJc w:val="left"/>
+      <w:pPr>
+        <w:tabs>
+          <w:tab w:val="num" w:pos="1080"/>
+        </w:tabs>
+        <w:ind w:left="1080" w:hanging="360"/>
+      </w:pPr>
+      <w:rPr/>
+    </w:lvl>
+    <w:lvl w:ilvl="2">
+      <w:start w:val="1"/>
+      <w:numFmt w:val="decimal"/>
+      <w:lvlText w:val="%1.%2.%3"/>
+      <w:lvlJc w:val="left"/>
+      <w:pPr>
+        <w:tabs>
+          <w:tab w:val="num" w:pos="1440"/>
+        </w:tabs>
+        <w:ind w:left="1440" w:hanging="360"/>
+      </w:pPr>
+      <w:rPr/>
+    </w:lvl>
+    <w:lvl w:ilvl="3">
+      <w:start w:val="1"/>
+      <w:numFmt w:val="decimal"/>
+      <w:lvlText w:val="%1.%2.%3.%4"/>
+      <w:lvlJc w:val="left"/>
+      <w:pPr>
+        <w:tabs>
+          <w:tab w:val="num" w:pos="1800"/>
+        </w:tabs>
+        <w:ind w:left="1800" w:hanging="360"/>
+      </w:pPr>
+      <w:rPr/>
+    </w:lvl>
+    <w:lvl w:ilvl="4">
+      <w:start w:val="1"/>
+      <w:numFmt w:val="decimal"/>
+      <w:lvlText w:val="%1.%2.%3.%4.%5"/>
+      <w:lvlJc w:val="left"/>
+      <w:pPr>
+        <w:tabs>
+          <w:tab w:val="num" w:pos="2160"/>
+        </w:tabs>
+        <w:ind w:left="2160" w:hanging="360"/>
+      </w:pPr>
+      <w:rPr/>
+    </w:lvl>
+    <w:lvl w:ilvl="5">
+      <w:start w:val="1"/>
+      <w:numFmt w:val="decimal"/>
+      <w:lvlText w:val="%1.%2.%3.%4.%5.%6"/>
+      <w:lvlJc w:val="left"/>
+      <w:pPr>
+        <w:tabs>
+          <w:tab w:val="num" w:pos="2520"/>
+        </w:tabs>
+        <w:ind w:left="2520" w:hanging="360"/>
+      </w:pPr>
+      <w:rPr/>
+    </w:lvl>
+    <w:lvl w:ilvl="6">
+      <w:start w:val="1"/>
+      <w:numFmt w:val="decimal"/>
+      <w:lvlText w:val="%1.%2.%3.%4.%5.%6.%7"/>
+      <w:lvlJc w:val="left"/>
+      <w:pPr>
+        <w:tabs>
+          <w:tab w:val="num" w:pos="2880"/>
+        </w:tabs>
+        <w:ind w:left="2880" w:hanging="360"/>
+      </w:pPr>
+      <w:rPr/>
+    </w:lvl>
+    <w:lvl w:ilvl="7">
+      <w:start w:val="1"/>
+      <w:numFmt w:val="decimal"/>
+      <w:lvlText w:val="%1.%2.%3.%4.%5.%6.%7.%8"/>
+      <w:lvlJc w:val="left"/>
+      <w:pPr>
+        <w:tabs>
+          <w:tab w:val="num" w:pos="3240"/>
+        </w:tabs>
+        <w:ind w:left="3240" w:hanging="360"/>
+      </w:pPr>
+      <w:rPr/>
+    </w:lvl>
+    <w:lvl w:ilvl="8">
+      <w:start w:val="1"/>
+      <w:numFmt w:val="decimal"/>
+      <w:lvlText w:val="%1.%2.%3.%4.%5.%6.%7.%8.%9"/>
+      <w:lvlJc w:val="left"/>
+      <w:pPr>
+        <w:tabs>
+          <w:tab w:val="num" w:pos="3600"/>
+        </w:tabs>
+        <w:ind w:left="3600" w:hanging="360"/>
+      </w:pPr>
+      <w:rPr/>
+    </w:lvl>
+  </w:abstractNum>
+  <w:abstractNum w:abstractNumId="10">
+    <w:lvl w:ilvl="0">
+      <w:start w:val="1"/>
+      <w:numFmt w:val="decimal"/>
+      <w:lvlText w:val="%1"/>
+      <w:lvlJc w:val="left"/>
+      <w:pPr>
+        <w:tabs>
+          <w:tab w:val="num" w:pos="720"/>
+        </w:tabs>
+        <w:ind w:left="720" w:hanging="360"/>
+      </w:pPr>
+      <w:rPr/>
+    </w:lvl>
+    <w:lvl w:ilvl="1">
+      <w:start w:val="1"/>
+      <w:numFmt w:val="decimal"/>
+      <w:lvlText w:val="%1.%2"/>
+      <w:lvlJc w:val="left"/>
+      <w:pPr>
+        <w:tabs>
+          <w:tab w:val="num" w:pos="1080"/>
+        </w:tabs>
+        <w:ind w:left="1080" w:hanging="360"/>
+      </w:pPr>
+      <w:rPr/>
+    </w:lvl>
+    <w:lvl w:ilvl="2">
+      <w:start w:val="1"/>
+      <w:numFmt w:val="decimal"/>
+      <w:lvlText w:val="%1.%2.%3"/>
+      <w:lvlJc w:val="left"/>
+      <w:pPr>
+        <w:tabs>
+          <w:tab w:val="num" w:pos="1440"/>
+        </w:tabs>
+        <w:ind w:left="1440" w:hanging="360"/>
+      </w:pPr>
+      <w:rPr/>
+    </w:lvl>
+    <w:lvl w:ilvl="3">
+      <w:start w:val="1"/>
+      <w:numFmt w:val="decimal"/>
+      <w:lvlText w:val="%1.%2.%3.%4"/>
+      <w:lvlJc w:val="left"/>
+      <w:pPr>
+        <w:tabs>
+          <w:tab w:val="num" w:pos="1800"/>
+        </w:tabs>
+        <w:ind w:left="1800" w:hanging="360"/>
+      </w:pPr>
+      <w:rPr/>
+    </w:lvl>
+    <w:lvl w:ilvl="4">
+      <w:start w:val="1"/>
+      <w:numFmt w:val="decimal"/>
+      <w:lvlText w:val="%1.%2.%3.%4.%5"/>
+      <w:lvlJc w:val="left"/>
+      <w:pPr>
+        <w:tabs>
+          <w:tab w:val="num" w:pos="2160"/>
+        </w:tabs>
+        <w:ind w:left="2160" w:hanging="360"/>
+      </w:pPr>
+      <w:rPr/>
+    </w:lvl>
+    <w:lvl w:ilvl="5">
+      <w:start w:val="1"/>
+      <w:numFmt w:val="decimal"/>
+      <w:lvlText w:val="%1.%2.%3.%4.%5.%6"/>
+      <w:lvlJc w:val="left"/>
+      <w:pPr>
+        <w:tabs>
+          <w:tab w:val="num" w:pos="2520"/>
+        </w:tabs>
+        <w:ind w:left="2520" w:hanging="360"/>
+      </w:pPr>
+      <w:rPr/>
+    </w:lvl>
+    <w:lvl w:ilvl="6">
+      <w:start w:val="1"/>
+      <w:numFmt w:val="decimal"/>
+      <w:lvlText w:val="%1.%2.%3.%4.%5.%6.%7"/>
+      <w:lvlJc w:val="left"/>
+      <w:pPr>
+        <w:tabs>
+          <w:tab w:val="num" w:pos="2880"/>
+        </w:tabs>
+        <w:ind w:left="2880" w:hanging="360"/>
+      </w:pPr>
+      <w:rPr/>
+    </w:lvl>
+    <w:lvl w:ilvl="7">
+      <w:start w:val="1"/>
+      <w:numFmt w:val="decimal"/>
+      <w:lvlText w:val="%1.%2.%3.%4.%5.%6.%7.%8"/>
+      <w:lvlJc w:val="left"/>
+      <w:pPr>
+        <w:tabs>
+          <w:tab w:val="num" w:pos="3240"/>
+        </w:tabs>
+        <w:ind w:left="3240" w:hanging="360"/>
+      </w:pPr>
+      <w:rPr/>
+    </w:lvl>
+    <w:lvl w:ilvl="8">
+      <w:start w:val="1"/>
+      <w:numFmt w:val="decimal"/>
+      <w:lvlText w:val="%1.%2.%3.%4.%5.%6.%7.%8.%9"/>
+      <w:lvlJc w:val="left"/>
+      <w:pPr>
+        <w:tabs>
+          <w:tab w:val="num" w:pos="3600"/>
+        </w:tabs>
+        <w:ind w:left="3600" w:hanging="360"/>
+      </w:pPr>
+      <w:rPr/>
+    </w:lvl>
+  </w:abstractNum>
+  <w:abstractNum w:abstractNumId="11">
+    <w:lvl w:ilvl="0">
+      <w:start w:val="1"/>
+      <w:numFmt w:val="decimal"/>
+      <w:lvlText w:val="%1"/>
+      <w:lvlJc w:val="left"/>
+      <w:pPr>
+        <w:tabs>
+          <w:tab w:val="num" w:pos="720"/>
+        </w:tabs>
+        <w:ind w:left="720" w:hanging="360"/>
+      </w:pPr>
+      <w:rPr/>
+    </w:lvl>
+    <w:lvl w:ilvl="1">
+      <w:start w:val="1"/>
+      <w:numFmt w:val="decimal"/>
+      <w:lvlText w:val="%1.%2"/>
+      <w:lvlJc w:val="left"/>
+      <w:pPr>
+        <w:tabs>
+          <w:tab w:val="num" w:pos="1080"/>
+        </w:tabs>
+        <w:ind w:left="1080" w:hanging="360"/>
+      </w:pPr>
+      <w:rPr/>
+    </w:lvl>
+    <w:lvl w:ilvl="2">
+      <w:start w:val="1"/>
+      <w:numFmt w:val="decimal"/>
+      <w:lvlText w:val="%1.%2.%3"/>
+      <w:lvlJc w:val="left"/>
+      <w:pPr>
+        <w:tabs>
+          <w:tab w:val="num" w:pos="1440"/>
+        </w:tabs>
+        <w:ind w:left="1440" w:hanging="360"/>
+      </w:pPr>
+      <w:rPr/>
+    </w:lvl>
+    <w:lvl w:ilvl="3">
+      <w:start w:val="1"/>
+      <w:numFmt w:val="decimal"/>
+      <w:lvlText w:val="%1.%2.%3.%4"/>
+      <w:lvlJc w:val="left"/>
+      <w:pPr>
+        <w:tabs>
+          <w:tab w:val="num" w:pos="1800"/>
+        </w:tabs>
+        <w:ind w:left="1800" w:hanging="360"/>
+      </w:pPr>
+      <w:rPr/>
+    </w:lvl>
+    <w:lvl w:ilvl="4">
+      <w:start w:val="1"/>
+      <w:numFmt w:val="decimal"/>
+      <w:lvlText w:val="%1.%2.%3.%4.%5"/>
+      <w:lvlJc w:val="left"/>
+      <w:pPr>
+        <w:tabs>
+          <w:tab w:val="num" w:pos="2160"/>
+        </w:tabs>
+        <w:ind w:left="2160" w:hanging="360"/>
+      </w:pPr>
+      <w:rPr/>
+    </w:lvl>
+    <w:lvl w:ilvl="5">
+      <w:start w:val="1"/>
+      <w:numFmt w:val="decimal"/>
+      <w:lvlText w:val="%1.%2.%3.%4.%5.%6"/>
+      <w:lvlJc w:val="left"/>
+      <w:pPr>
+        <w:tabs>
+          <w:tab w:val="num" w:pos="2520"/>
+        </w:tabs>
+        <w:ind w:left="2520" w:hanging="360"/>
+      </w:pPr>
+      <w:rPr/>
+    </w:lvl>
+    <w:lvl w:ilvl="6">
+      <w:start w:val="1"/>
+      <w:numFmt w:val="decimal"/>
+      <w:lvlText w:val="%1.%2.%3.%4.%5.%6.%7"/>
+      <w:lvlJc w:val="left"/>
+      <w:pPr>
+        <w:tabs>
+          <w:tab w:val="num" w:pos="2880"/>
+        </w:tabs>
+        <w:ind w:left="2880" w:hanging="360"/>
+      </w:pPr>
+      <w:rPr/>
+    </w:lvl>
+    <w:lvl w:ilvl="7">
+      <w:start w:val="1"/>
+      <w:numFmt w:val="decimal"/>
+      <w:lvlText w:val="%1.%2.%3.%4.%5.%6.%7.%8"/>
+      <w:lvlJc w:val="left"/>
+      <w:pPr>
+        <w:tabs>
+          <w:tab w:val="num" w:pos="3240"/>
+        </w:tabs>
+        <w:ind w:left="3240" w:hanging="360"/>
+      </w:pPr>
+      <w:rPr/>
+    </w:lvl>
+    <w:lvl w:ilvl="8">
+      <w:start w:val="1"/>
+      <w:numFmt w:val="decimal"/>
+      <w:lvlText w:val="%1.%2.%3.%4.%5.%6.%7.%8.%9"/>
+      <w:lvlJc w:val="left"/>
+      <w:pPr>
+        <w:tabs>
+          <w:tab w:val="num" w:pos="3600"/>
+        </w:tabs>
+        <w:ind w:left="3600" w:hanging="360"/>
+      </w:pPr>
+      <w:rPr/>
+    </w:lvl>
+  </w:abstractNum>
+  <w:abstractNum w:abstractNumId="12">
     <w:lvl w:ilvl="0">
       <w:start w:val="1"/>
       <w:numFmt w:val="none"/>
@@ -5291,6 +6008,24 @@
   </w:num>
   <w:num w:numId="9">
     <w:abstractNumId w:val="9"/>
+  </w:num>
+  <w:num w:numId="10">
+    <w:abstractNumId w:val="10"/>
+  </w:num>
+  <w:num w:numId="11">
+    <w:abstractNumId w:val="11"/>
+  </w:num>
+  <w:num w:numId="12">
+    <w:abstractNumId w:val="12"/>
+  </w:num>
+  <w:num w:numId="13">
+    <w:abstractNumId w:val="1"/>
+    <w:lvlOverride w:ilvl="0">
+      <w:startOverride w:val="1"/>
+    </w:lvlOverride>
+    <w:lvlOverride w:ilvl="1">
+      <w:startOverride w:val="1"/>
+    </w:lvlOverride>
   </w:num>
 </w:numbering>
 </file>

</xml_diff>